<commit_message>
Terminar actividad 2 AA
</commit_message>
<xml_diff>
--- a/Aprendizaje Automatico/Act2 - Conceptos generales de árboles y random forest para clasificación II/mexmiart03_act2_auto.docx
+++ b/Aprendizaje Automatico/Act2 - Conceptos generales de árboles y random forest para clasificación II/mexmiart03_act2_auto.docx
@@ -2,7 +2,13 @@
 <file path=word/document.xml><?xml version="1.0" encoding="utf-8"?>
 <w:document xmlns:wpc="http://schemas.microsoft.com/office/word/2010/wordprocessingCanvas" xmlns:cx="http://schemas.microsoft.com/office/drawing/2014/chartex" xmlns:cx1="http://schemas.microsoft.com/office/drawing/2015/9/8/chartex" xmlns:cx2="http://schemas.microsoft.com/office/drawing/2015/10/21/chartex" xmlns:cx3="http://schemas.microsoft.com/office/drawing/2016/5/9/chartex" xmlns:cx4="http://schemas.microsoft.com/office/drawing/2016/5/10/chartex" xmlns:cx5="http://schemas.microsoft.com/office/drawing/2016/5/11/chartex" xmlns:cx6="http://schemas.microsoft.com/office/drawing/2016/5/12/chartex" xmlns:cx7="http://schemas.microsoft.com/office/drawing/2016/5/13/chartex" xmlns:cx8="http://schemas.microsoft.com/office/drawing/2016/5/14/chartex" xmlns:mc="http://schemas.openxmlformats.org/markup-compatibility/2006" xmlns:aink="http://schemas.microsoft.com/office/drawing/2016/ink" xmlns:am3d="http://schemas.microsoft.com/office/drawing/2017/model3d" xmlns:o="urn:schemas-microsoft-com:office:office" xmlns:oel="http://schemas.microsoft.com/office/2019/extlst" xmlns:r="http://schemas.openxmlformats.org/officeDocument/2006/relationships" xmlns:m="http://schemas.openxmlformats.org/officeDocument/2006/math" xmlns:v="urn:schemas-microsoft-com:vml" xmlns:wp14="http://schemas.microsoft.com/office/word/2010/wordprocessingDrawing" xmlns:wp="http://schemas.openxmlformats.org/drawingml/2006/wordprocessingDrawing" xmlns:w10="urn:schemas-microsoft-com:office:word" xmlns:w="http://schemas.openxmlformats.org/wordprocessingml/2006/main" xmlns:w14="http://schemas.microsoft.com/office/word/2010/wordml" xmlns:w15="http://schemas.microsoft.com/office/word/2012/wordml" xmlns:w16cex="http://schemas.microsoft.com/office/word/2018/wordml/cex" xmlns:w16cid="http://schemas.microsoft.com/office/word/2016/wordml/cid" xmlns:w16="http://schemas.microsoft.com/office/word/2018/wordml" xmlns:w16sdtdh="http://schemas.microsoft.com/office/word/2020/wordml/sdtdatahash" xmlns:w16se="http://schemas.microsoft.com/office/word/2015/wordml/symex" xmlns:wpg="http://schemas.microsoft.com/office/word/2010/wordprocessingGroup" xmlns:wpi="http://schemas.microsoft.com/office/word/2010/wordprocessingInk" xmlns:wne="http://schemas.microsoft.com/office/word/2006/wordml" xmlns:wps="http://schemas.microsoft.com/office/word/2010/wordprocessingShape" mc:Ignorable="w14 w15 w16se w16cid w16 w16cex w16sdtdh wp14">
   <w:body>
-    <w:p/>
+    <w:p>
+      <w:pPr>
+        <w:rPr>
+          <w:lang w:val="es-HN"/>
+        </w:rPr>
+      </w:pPr>
+    </w:p>
     <w:p>
       <w:pPr>
         <w:pStyle w:val="TtuloApartado1sinnivel"/>
@@ -1235,6 +1241,7 @@
       </w:pPr>
       <w:r>
         <w:rPr>
+          <w:highlight w:val="yellow"/>
           <w:lang w:val="en-US"/>
         </w:rPr>
         <w:t xml:space="preserve">A. </w:t>
@@ -1243,6 +1250,7 @@
         <w:rPr>
           <w:i/>
           <w:iCs/>
+          <w:highlight w:val="yellow"/>
           <w:lang w:val="en-US"/>
         </w:rPr>
         <w:t>Liked.</w:t>
@@ -1377,14 +1385,6 @@
     </w:p>
     <w:p>
       <w:pPr>
-        <w:ind w:left="567"/>
-        <w:rPr>
-          <w:lang w:val="en-US"/>
-        </w:rPr>
-      </w:pPr>
-    </w:p>
-    <w:p>
-      <w:pPr>
         <w:pStyle w:val="Cdigo"/>
         <w:ind w:left="567"/>
       </w:pPr>
@@ -1394,7 +1394,15 @@
       </w:r>
       <w:proofErr w:type="spellEnd"/>
       <w:r>
-        <w:t xml:space="preserve"> = SVC(C = ‘lineal’, kernel = 1, </w:t>
+        <w:t xml:space="preserve"> = </w:t>
+      </w:r>
+      <w:proofErr w:type="gramStart"/>
+      <w:r>
+        <w:t>SVC(</w:t>
+      </w:r>
+      <w:proofErr w:type="gramEnd"/>
+      <w:r>
+        <w:t xml:space="preserve">C = ‘lineal’, kernel = 1, </w:t>
       </w:r>
       <w:proofErr w:type="spellStart"/>
       <w:r>
@@ -1459,14 +1467,6 @@
     </w:p>
     <w:p>
       <w:pPr>
-        <w:ind w:left="567"/>
-        <w:rPr>
-          <w:lang w:val="en-US"/>
-        </w:rPr>
-      </w:pPr>
-    </w:p>
-    <w:p>
-      <w:pPr>
         <w:pStyle w:val="Cdigo"/>
         <w:ind w:left="567"/>
       </w:pPr>
@@ -1476,7 +1476,15 @@
       </w:r>
       <w:proofErr w:type="spellEnd"/>
       <w:r>
-        <w:t xml:space="preserve"> = SVC(C = 1, kernel = 'linear', </w:t>
+        <w:t xml:space="preserve"> = </w:t>
+      </w:r>
+      <w:proofErr w:type="gramStart"/>
+      <w:r>
+        <w:t>SVC(</w:t>
+      </w:r>
+      <w:proofErr w:type="gramEnd"/>
+      <w:r>
+        <w:t xml:space="preserve">C = 1, kernel = 'linear', </w:t>
       </w:r>
       <w:proofErr w:type="spellStart"/>
       <w:r>
@@ -1541,14 +1549,6 @@
     </w:p>
     <w:p>
       <w:pPr>
-        <w:ind w:left="567"/>
-        <w:rPr>
-          <w:lang w:val="en-US"/>
-        </w:rPr>
-      </w:pPr>
-    </w:p>
-    <w:p>
-      <w:pPr>
         <w:pStyle w:val="Cdigo"/>
         <w:ind w:left="567"/>
       </w:pPr>
@@ -1558,7 +1558,15 @@
       </w:r>
       <w:proofErr w:type="spellEnd"/>
       <w:r>
-        <w:t xml:space="preserve"> = SVC(C = 1, kernel = 'lineal', </w:t>
+        <w:t xml:space="preserve"> = </w:t>
+      </w:r>
+      <w:proofErr w:type="gramStart"/>
+      <w:r>
+        <w:t>SVC(</w:t>
+      </w:r>
+      <w:proofErr w:type="gramEnd"/>
+      <w:r>
+        <w:t xml:space="preserve">C = 1, kernel = 'lineal', </w:t>
       </w:r>
       <w:proofErr w:type="spellStart"/>
       <w:r>
@@ -1611,11 +1619,13 @@
       <w:pPr>
         <w:ind w:left="567"/>
         <w:rPr>
-          <w:lang w:val="en-US"/>
-        </w:rPr>
-      </w:pPr>
-      <w:r>
-        <w:rPr>
+          <w:highlight w:val="yellow"/>
+          <w:lang w:val="en-US"/>
+        </w:rPr>
+      </w:pPr>
+      <w:r>
+        <w:rPr>
+          <w:highlight w:val="yellow"/>
           <w:lang w:val="en-US"/>
         </w:rPr>
         <w:t>D.</w:t>
@@ -1623,31 +1633,52 @@
     </w:p>
     <w:p>
       <w:pPr>
-        <w:ind w:left="567"/>
-        <w:rPr>
-          <w:lang w:val="en-US"/>
-        </w:rPr>
-      </w:pPr>
-    </w:p>
-    <w:p>
-      <w:pPr>
         <w:pStyle w:val="Cdigo"/>
         <w:ind w:left="567"/>
-      </w:pPr>
-      <w:proofErr w:type="spellStart"/>
-      <w:r>
+        <w:rPr>
+          <w:highlight w:val="yellow"/>
+        </w:rPr>
+      </w:pPr>
+      <w:proofErr w:type="spellStart"/>
+      <w:r>
+        <w:rPr>
+          <w:highlight w:val="yellow"/>
+        </w:rPr>
         <w:t>modeloSVM</w:t>
       </w:r>
       <w:proofErr w:type="spellEnd"/>
       <w:r>
-        <w:t xml:space="preserve"> = SVC(C = 1, kernel = 'linear', </w:t>
-      </w:r>
-      <w:proofErr w:type="spellStart"/>
-      <w:r>
+        <w:rPr>
+          <w:highlight w:val="yellow"/>
+        </w:rPr>
+        <w:t xml:space="preserve"> = </w:t>
+      </w:r>
+      <w:proofErr w:type="gramStart"/>
+      <w:r>
+        <w:rPr>
+          <w:highlight w:val="yellow"/>
+        </w:rPr>
+        <w:t>SVC(</w:t>
+      </w:r>
+      <w:proofErr w:type="gramEnd"/>
+      <w:r>
+        <w:rPr>
+          <w:highlight w:val="yellow"/>
+        </w:rPr>
+        <w:t xml:space="preserve">C = 1, kernel = 'linear', </w:t>
+      </w:r>
+      <w:proofErr w:type="spellStart"/>
+      <w:r>
+        <w:rPr>
+          <w:highlight w:val="yellow"/>
+        </w:rPr>
         <w:t>random_state</w:t>
       </w:r>
       <w:proofErr w:type="spellEnd"/>
       <w:r>
+        <w:rPr>
+          <w:highlight w:val="yellow"/>
+        </w:rPr>
         <w:t>=1234)</w:t>
       </w:r>
     </w:p>
@@ -1658,26 +1689,44 @@
       </w:pPr>
       <w:proofErr w:type="spellStart"/>
       <w:r>
+        <w:rPr>
+          <w:highlight w:val="yellow"/>
+        </w:rPr>
         <w:t>modeloSVM.fit</w:t>
       </w:r>
       <w:proofErr w:type="spellEnd"/>
       <w:r>
+        <w:rPr>
+          <w:highlight w:val="yellow"/>
+        </w:rPr>
         <w:t>(</w:t>
       </w:r>
       <w:proofErr w:type="spellStart"/>
       <w:r>
+        <w:rPr>
+          <w:highlight w:val="yellow"/>
+        </w:rPr>
         <w:t>X_train</w:t>
       </w:r>
       <w:proofErr w:type="spellEnd"/>
       <w:r>
+        <w:rPr>
+          <w:highlight w:val="yellow"/>
+        </w:rPr>
         <w:t xml:space="preserve">, </w:t>
       </w:r>
       <w:proofErr w:type="spellStart"/>
       <w:r>
+        <w:rPr>
+          <w:highlight w:val="yellow"/>
+        </w:rPr>
         <w:t>y_train</w:t>
       </w:r>
       <w:proofErr w:type="spellEnd"/>
       <w:r>
+        <w:rPr>
+          <w:highlight w:val="yellow"/>
+        </w:rPr>
         <w:t>)</w:t>
       </w:r>
     </w:p>
@@ -1733,10 +1782,22 @@
         <w:ind w:left="567"/>
       </w:pPr>
       <w:r>
+        <w:rPr>
+          <w:highlight w:val="yellow"/>
+        </w:rPr>
         <w:t>D. Es superior a 0.8</w:t>
       </w:r>
       <w:r>
+        <w:rPr>
+          <w:highlight w:val="yellow"/>
+        </w:rPr>
         <w:t>.</w:t>
+      </w:r>
+      <w:r>
+        <w:rPr>
+          <w:highlight w:val="yellow"/>
+        </w:rPr>
+        <w:t xml:space="preserve"> = 0.8974</w:t>
       </w:r>
     </w:p>
     <w:p>
@@ -2044,11 +2105,13 @@
       <w:pPr>
         <w:ind w:left="567"/>
         <w:rPr>
-          <w:lang w:val="en-US"/>
-        </w:rPr>
-      </w:pPr>
-      <w:r>
-        <w:rPr>
+          <w:highlight w:val="yellow"/>
+          <w:lang w:val="en-US"/>
+        </w:rPr>
+      </w:pPr>
+      <w:r>
+        <w:rPr>
+          <w:highlight w:val="yellow"/>
           <w:lang w:val="en-US"/>
         </w:rPr>
         <w:t xml:space="preserve">C. </w:t>
@@ -2058,19 +2121,22 @@
       <w:pPr>
         <w:ind w:left="567"/>
         <w:rPr>
-          <w:lang w:val="en-US"/>
-        </w:rPr>
-      </w:pPr>
-    </w:p>
-    <w:p>
-      <w:pPr>
-        <w:ind w:left="567"/>
-        <w:rPr>
-          <w:lang w:val="en-US"/>
-        </w:rPr>
-      </w:pPr>
-      <w:r>
-        <w:rPr>
+          <w:highlight w:val="yellow"/>
+          <w:lang w:val="en-US"/>
+        </w:rPr>
+      </w:pPr>
+    </w:p>
+    <w:p>
+      <w:pPr>
+        <w:ind w:left="567"/>
+        <w:rPr>
+          <w:highlight w:val="yellow"/>
+          <w:lang w:val="en-US"/>
+        </w:rPr>
+      </w:pPr>
+      <w:r>
+        <w:rPr>
+          <w:highlight w:val="yellow"/>
           <w:lang w:val="en-US"/>
         </w:rPr>
         <w:t xml:space="preserve">grid = </w:t>
@@ -2079,6 +2145,7 @@
       <w:proofErr w:type="gramStart"/>
       <w:r>
         <w:rPr>
+          <w:highlight w:val="yellow"/>
           <w:lang w:val="en-US"/>
         </w:rPr>
         <w:t>GridSearchCV</w:t>
@@ -2086,6 +2153,7 @@
       <w:proofErr w:type="spellEnd"/>
       <w:r>
         <w:rPr>
+          <w:highlight w:val="yellow"/>
           <w:lang w:val="en-US"/>
         </w:rPr>
         <w:t>(</w:t>
@@ -2096,11 +2164,13 @@
       <w:pPr>
         <w:ind w:left="567"/>
         <w:rPr>
-          <w:lang w:val="en-US"/>
-        </w:rPr>
-      </w:pPr>
-      <w:r>
-        <w:rPr>
+          <w:highlight w:val="yellow"/>
+          <w:lang w:val="en-US"/>
+        </w:rPr>
+      </w:pPr>
+      <w:r>
+        <w:rPr>
+          <w:highlight w:val="yellow"/>
           <w:lang w:val="en-US"/>
         </w:rPr>
         <w:t xml:space="preserve">        </w:t>
@@ -2108,6 +2178,7 @@
       <w:proofErr w:type="gramStart"/>
       <w:r>
         <w:rPr>
+          <w:highlight w:val="yellow"/>
           <w:lang w:val="en-US"/>
         </w:rPr>
         <w:t>estimator  =</w:t>
@@ -2115,6 +2186,7 @@
       <w:proofErr w:type="gramEnd"/>
       <w:r>
         <w:rPr>
+          <w:highlight w:val="yellow"/>
           <w:lang w:val="en-US"/>
         </w:rPr>
         <w:t xml:space="preserve"> SVC(),</w:t>
@@ -2124,17 +2196,20 @@
       <w:pPr>
         <w:ind w:left="567"/>
         <w:rPr>
-          <w:lang w:val="en-US"/>
-        </w:rPr>
-      </w:pPr>
-      <w:r>
-        <w:rPr>
+          <w:highlight w:val="yellow"/>
+          <w:lang w:val="en-US"/>
+        </w:rPr>
+      </w:pPr>
+      <w:r>
+        <w:rPr>
+          <w:highlight w:val="yellow"/>
           <w:lang w:val="en-US"/>
         </w:rPr>
         <w:t xml:space="preserve">      </w:t>
       </w:r>
       <w:r>
         <w:rPr>
+          <w:highlight w:val="yellow"/>
           <w:lang w:val="en-US"/>
         </w:rPr>
         <w:tab/>
@@ -2143,6 +2218,7 @@
       <w:proofErr w:type="spellStart"/>
       <w:r>
         <w:rPr>
+          <w:highlight w:val="yellow"/>
           <w:lang w:val="en-US"/>
         </w:rPr>
         <w:t>param_grid</w:t>
@@ -2150,6 +2226,7 @@
       <w:proofErr w:type="spellEnd"/>
       <w:r>
         <w:rPr>
+          <w:highlight w:val="yellow"/>
           <w:lang w:val="en-US"/>
         </w:rPr>
         <w:t xml:space="preserve"> = </w:t>
@@ -2157,6 +2234,7 @@
       <w:proofErr w:type="spellStart"/>
       <w:r>
         <w:rPr>
+          <w:highlight w:val="yellow"/>
           <w:lang w:val="en-US"/>
         </w:rPr>
         <w:t>param_grid</w:t>
@@ -2164,6 +2242,7 @@
       <w:proofErr w:type="spellEnd"/>
       <w:r>
         <w:rPr>
+          <w:highlight w:val="yellow"/>
           <w:lang w:val="en-US"/>
         </w:rPr>
         <w:t>,</w:t>
@@ -2173,11 +2252,13 @@
       <w:pPr>
         <w:ind w:left="567"/>
         <w:rPr>
-          <w:lang w:val="en-US"/>
-        </w:rPr>
-      </w:pPr>
-      <w:r>
-        <w:rPr>
+          <w:highlight w:val="yellow"/>
+          <w:lang w:val="en-US"/>
+        </w:rPr>
+      </w:pPr>
+      <w:r>
+        <w:rPr>
+          <w:highlight w:val="yellow"/>
           <w:lang w:val="en-US"/>
         </w:rPr>
         <w:t xml:space="preserve">        scoring    = 'accuracy',</w:t>
@@ -2187,11 +2268,13 @@
       <w:pPr>
         <w:ind w:left="567"/>
         <w:rPr>
-          <w:lang w:val="en-US"/>
-        </w:rPr>
-      </w:pPr>
-      <w:r>
-        <w:rPr>
+          <w:highlight w:val="yellow"/>
+          <w:lang w:val="en-US"/>
+        </w:rPr>
+      </w:pPr>
+      <w:r>
+        <w:rPr>
+          <w:highlight w:val="yellow"/>
           <w:lang w:val="en-US"/>
         </w:rPr>
         <w:t xml:space="preserve">        </w:t>
@@ -2199,6 +2282,7 @@
       <w:proofErr w:type="spellStart"/>
       <w:r>
         <w:rPr>
+          <w:highlight w:val="yellow"/>
           <w:lang w:val="en-US"/>
         </w:rPr>
         <w:t>n_jobs</w:t>
@@ -2206,6 +2290,7 @@
       <w:proofErr w:type="spellEnd"/>
       <w:r>
         <w:rPr>
+          <w:highlight w:val="yellow"/>
           <w:lang w:val="en-US"/>
         </w:rPr>
         <w:t xml:space="preserve">     = -1,</w:t>
@@ -2215,11 +2300,13 @@
       <w:pPr>
         <w:ind w:left="567"/>
         <w:rPr>
-          <w:lang w:val="en-US"/>
-        </w:rPr>
-      </w:pPr>
-      <w:r>
-        <w:rPr>
+          <w:highlight w:val="yellow"/>
+          <w:lang w:val="en-US"/>
+        </w:rPr>
+      </w:pPr>
+      <w:r>
+        <w:rPr>
+          <w:highlight w:val="yellow"/>
           <w:lang w:val="en-US"/>
         </w:rPr>
         <w:t xml:space="preserve">        cv         = 5, </w:t>
@@ -2229,11 +2316,13 @@
       <w:pPr>
         <w:ind w:left="567"/>
         <w:rPr>
-          <w:lang w:val="en-US"/>
-        </w:rPr>
-      </w:pPr>
-      <w:r>
-        <w:rPr>
+          <w:highlight w:val="yellow"/>
+          <w:lang w:val="en-US"/>
+        </w:rPr>
+      </w:pPr>
+      <w:r>
+        <w:rPr>
+          <w:highlight w:val="yellow"/>
           <w:lang w:val="en-US"/>
         </w:rPr>
         <w:t xml:space="preserve">        verbose    = 0,</w:t>
@@ -2248,6 +2337,7 @@
       </w:pPr>
       <w:r>
         <w:rPr>
+          <w:highlight w:val="yellow"/>
           <w:lang w:val="en-US"/>
         </w:rPr>
         <w:t xml:space="preserve">        </w:t>
@@ -2255,6 +2345,7 @@
       <w:proofErr w:type="spellStart"/>
       <w:r>
         <w:rPr>
+          <w:highlight w:val="yellow"/>
           <w:lang w:val="en-US"/>
         </w:rPr>
         <w:t>return_train_score</w:t>
@@ -2262,6 +2353,7 @@
       <w:proofErr w:type="spellEnd"/>
       <w:r>
         <w:rPr>
+          <w:highlight w:val="yellow"/>
           <w:lang w:val="en-US"/>
         </w:rPr>
         <w:t xml:space="preserve"> = True)</w:t>
@@ -2436,10 +2528,13 @@
         <w:ind w:left="567"/>
       </w:pPr>
       <w:r>
-        <w:t xml:space="preserve">D. </w:t>
-      </w:r>
-      <w:r>
-        <w:t>Es superior a 0.8.</w:t>
+        <w:rPr>
+          <w:highlight w:val="yellow"/>
+        </w:rPr>
+        <w:t>D. Es superior a 0.8.</w:t>
+      </w:r>
+      <w:r>
+        <w:t xml:space="preserve"> – 0.9487</w:t>
       </w:r>
     </w:p>
     <w:p/>
@@ -2522,9 +2617,15 @@
         <w:ind w:left="567"/>
       </w:pPr>
       <w:r>
+        <w:rPr>
+          <w:highlight w:val="yellow"/>
+        </w:rPr>
         <w:t>D. Para las dos clases está entre 0.9 y 1</w:t>
       </w:r>
       <w:r>
+        <w:rPr>
+          <w:highlight w:val="yellow"/>
+        </w:rPr>
         <w:t>.</w:t>
       </w:r>
     </w:p>
@@ -2590,9 +2691,15 @@
         <w:ind w:left="567"/>
       </w:pPr>
       <w:r>
+        <w:rPr>
+          <w:highlight w:val="yellow"/>
+        </w:rPr>
         <w:t>D. Para las dos clases está entre 0.9 y 1</w:t>
       </w:r>
       <w:r>
+        <w:rPr>
+          <w:highlight w:val="yellow"/>
+        </w:rPr>
         <w:t>.</w:t>
       </w:r>
     </w:p>
@@ -2662,7 +2769,7 @@
           <v:stroke joinstyle="miter"/>
           <v:path gradientshapeok="t" o:connecttype="rect"/>
         </v:shapetype>
-        <v:shape id="Cuadro de texto 2" o:spid="_x0000_s1026" type="#_x0000_t202" style="position:absolute;left:0;text-align:left;margin-left:-178.7pt;margin-top:729.45pt;width:198.3pt;height:25.4pt;rotation:-90;z-index:251763712;visibility:visible;mso-wrap-style:square;mso-width-percent:0;mso-height-percent:0;mso-wrap-distance-left:9pt;mso-wrap-distance-top:0;mso-wrap-distance-right:9pt;mso-wrap-distance-bottom:0;mso-position-horizontal:absolute;mso-position-horizontal-relative:text;mso-position-vertical:absolute;mso-position-vertical-relative:page;mso-width-percent:0;mso-height-percent:0;mso-width-relative:margin;mso-height-relative:margin;v-text-anchor:bottom" o:gfxdata="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" filled="f" stroked="f" strokeweight=".5pt">
+        <v:shape id="Cuadro de texto 2" o:spid="_x0000_s1026" type="#_x0000_t202" style="position:absolute;left:0;text-align:left;margin-left:-178.7pt;margin-top:729.45pt;width:198.3pt;height:25.4pt;rotation:-90;z-index:251763712;visibility:visible;mso-wrap-style:square;mso-width-percent:0;mso-height-percent:0;mso-wrap-distance-left:9pt;mso-wrap-distance-top:0;mso-wrap-distance-right:9pt;mso-wrap-distance-bottom:0;mso-position-horizontal:absolute;mso-position-horizontal-relative:text;mso-position-vertical:absolute;mso-position-vertical-relative:page;mso-width-percent:0;mso-height-percent:0;mso-width-relative:margin;mso-height-relative:margin;v-text-anchor:bottom" o:gfxdata="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" filled="f" stroked="f" strokeweight=".5pt">
           <v:textbox inset="0,0,0,0">
             <w:txbxContent>
               <w:p>
@@ -2691,7 +2798,7 @@
     </w:pPr>
     <w:r>
       <w:pict w14:anchorId="5E76F46A">
-        <v:rect id="Rectángulo 1" o:spid="_x0000_s1025" style="position:absolute;left:0;text-align:left;margin-left:11.35pt;margin-top:784.25pt;width:19.85pt;height:56.7pt;z-index:-251553792;visibility:visible;mso-wrap-style:square;mso-width-percent:0;mso-height-percent:0;mso-wrap-distance-left:9pt;mso-wrap-distance-top:0;mso-wrap-distance-right:19.85pt;mso-wrap-distance-bottom:0;mso-position-horizontal:absolute;mso-position-horizontal-relative:right-margin-area;mso-position-vertical:absolute;mso-position-vertical-relative:page;mso-width-percent:0;mso-height-percent:0;mso-width-relative:margin;mso-height-relative:margin;v-text-anchor:top" o:gfxdata="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" o:allowoverlap="f" fillcolor="#0098cd" stroked="f" strokeweight="1pt">
+        <v:rect id="Rectángulo 1" o:spid="_x0000_s1025" style="position:absolute;left:0;text-align:left;margin-left:11.35pt;margin-top:784.25pt;width:19.85pt;height:56.7pt;z-index:-251553792;visibility:visible;mso-wrap-style:square;mso-width-percent:0;mso-height-percent:0;mso-wrap-distance-left:9pt;mso-wrap-distance-top:0;mso-wrap-distance-right:19.85pt;mso-wrap-distance-bottom:0;mso-position-horizontal:absolute;mso-position-horizontal-relative:right-margin-area;mso-position-vertical:absolute;mso-position-vertical-relative:page;mso-width-percent:0;mso-height-percent:0;mso-width-relative:margin;mso-height-relative:margin;v-text-anchor:top" wrapcoords="-831 0 -831 21316 21600 21316 21600 0 -831 0" o:gfxdata="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" o:allowoverlap="f" fillcolor="#0098cd" stroked="f" strokeweight="1pt">
           <v:textbox inset="0,4mm,0">
             <w:txbxContent>
               <w:p>
@@ -6453,6 +6560,30 @@
 </file>
 
 <file path=customXml/item1.xml><?xml version="1.0" encoding="utf-8"?>
+<p:properties xmlns:p="http://schemas.microsoft.com/office/2006/metadata/properties" xmlns:xsi="http://www.w3.org/2001/XMLSchema-instance" xmlns:pc="http://schemas.microsoft.com/office/infopath/2007/PartnerControls">
+  <documentManagement>
+    <lcf76f155ced4ddcb4097134ff3c332f xmlns="ff022ff6-5938-43c6-865a-12895569ea82">
+      <Terms xmlns="http://schemas.microsoft.com/office/infopath/2007/PartnerControls"/>
+    </lcf76f155ced4ddcb4097134ff3c332f>
+    <TaxCatchAll xmlns="b91a040c-a534-41e9-b63b-274547577a02" xsi:nil="true"/>
+  </documentManagement>
+</p:properties>
+</file>
+
+<file path=customXml/item2.xml><?xml version="1.0" encoding="utf-8"?>
+<b:Sources xmlns:b="http://schemas.openxmlformats.org/officeDocument/2006/bibliography" xmlns="http://schemas.openxmlformats.org/officeDocument/2006/bibliography" SelectedStyle="\APASixthEditionOfficeOnline.xsl" StyleName="APA" Version="6"/>
+</file>
+
+<file path=customXml/item3.xml><?xml version="1.0" encoding="utf-8"?>
+<?mso-contentType ?>
+<FormTemplates xmlns="http://schemas.microsoft.com/sharepoint/v3/contenttype/forms">
+  <Display>DocumentLibraryForm</Display>
+  <Edit>DocumentLibraryForm</Edit>
+  <New>DocumentLibraryForm</New>
+</FormTemplates>
+</file>
+
+<file path=customXml/item4.xml><?xml version="1.0" encoding="utf-8"?>
 <ct:contentTypeSchema xmlns:ct="http://schemas.microsoft.com/office/2006/metadata/contentType" xmlns:ma="http://schemas.microsoft.com/office/2006/metadata/properties/metaAttributes" ct:_="" ma:_="" ma:contentTypeName="Documento" ma:contentTypeID="0x01010057897825550559478C76E020942B85B7" ma:contentTypeVersion="16" ma:contentTypeDescription="Crear nuevo documento." ma:contentTypeScope="" ma:versionID="5bf976816a256d6bda598a318683454f">
   <xsd:schema xmlns:xsd="http://www.w3.org/2001/XMLSchema" xmlns:xs="http://www.w3.org/2001/XMLSchema" xmlns:p="http://schemas.microsoft.com/office/2006/metadata/properties" xmlns:ns2="ff022ff6-5938-43c6-865a-12895569ea82" xmlns:ns3="b91a040c-a534-41e9-b63b-274547577a02" targetNamespace="http://schemas.microsoft.com/office/2006/metadata/properties" ma:root="true" ma:fieldsID="031a76709c84d6400f5bdf3f7f64e0e2" ns2:_="" ns3:_="">
     <xsd:import namespace="ff022ff6-5938-43c6-865a-12895569ea82"/>
@@ -6695,31 +6826,34 @@
 </ct:contentTypeSchema>
 </file>
 
-<file path=customXml/item2.xml><?xml version="1.0" encoding="utf-8"?>
-<?mso-contentType ?>
-<FormTemplates xmlns="http://schemas.microsoft.com/sharepoint/v3/contenttype/forms">
-  <Display>DocumentLibraryForm</Display>
-  <Edit>DocumentLibraryForm</Edit>
-  <New>DocumentLibraryForm</New>
-</FormTemplates>
+<file path=customXml/itemProps1.xml><?xml version="1.0" encoding="utf-8"?>
+<ds:datastoreItem xmlns:ds="http://schemas.openxmlformats.org/officeDocument/2006/customXml" ds:itemID="{524B6230-BF42-4C4C-9E11-338ABA133D3E}">
+  <ds:schemaRefs>
+    <ds:schemaRef ds:uri="http://schemas.microsoft.com/office/2006/metadata/properties"/>
+    <ds:schemaRef ds:uri="http://schemas.microsoft.com/office/infopath/2007/PartnerControls"/>
+    <ds:schemaRef ds:uri="ff022ff6-5938-43c6-865a-12895569ea82"/>
+    <ds:schemaRef ds:uri="b91a040c-a534-41e9-b63b-274547577a02"/>
+  </ds:schemaRefs>
+</ds:datastoreItem>
 </file>
 
-<file path=customXml/item3.xml><?xml version="1.0" encoding="utf-8"?>
-<b:Sources xmlns:b="http://schemas.openxmlformats.org/officeDocument/2006/bibliography" xmlns="http://schemas.openxmlformats.org/officeDocument/2006/bibliography" SelectedStyle="\APASixthEditionOfficeOnline.xsl" StyleName="APA" Version="6"/>
+<file path=customXml/itemProps2.xml><?xml version="1.0" encoding="utf-8"?>
+<ds:datastoreItem xmlns:ds="http://schemas.openxmlformats.org/officeDocument/2006/customXml" ds:itemID="{ED64A034-5F71-460F-B8D2-7705D0E3A65B}">
+  <ds:schemaRefs>
+    <ds:schemaRef ds:uri="http://schemas.openxmlformats.org/officeDocument/2006/bibliography"/>
+  </ds:schemaRefs>
+</ds:datastoreItem>
 </file>
 
-<file path=customXml/item4.xml><?xml version="1.0" encoding="utf-8"?>
-<p:properties xmlns:p="http://schemas.microsoft.com/office/2006/metadata/properties" xmlns:xsi="http://www.w3.org/2001/XMLSchema-instance" xmlns:pc="http://schemas.microsoft.com/office/infopath/2007/PartnerControls">
-  <documentManagement>
-    <lcf76f155ced4ddcb4097134ff3c332f xmlns="ff022ff6-5938-43c6-865a-12895569ea82">
-      <Terms xmlns="http://schemas.microsoft.com/office/infopath/2007/PartnerControls"/>
-    </lcf76f155ced4ddcb4097134ff3c332f>
-    <TaxCatchAll xmlns="b91a040c-a534-41e9-b63b-274547577a02" xsi:nil="true"/>
-  </documentManagement>
-</p:properties>
+<file path=customXml/itemProps3.xml><?xml version="1.0" encoding="utf-8"?>
+<ds:datastoreItem xmlns:ds="http://schemas.openxmlformats.org/officeDocument/2006/customXml" ds:itemID="{8D9D84D8-2D2F-4DC4-A93D-919C34237140}">
+  <ds:schemaRefs>
+    <ds:schemaRef ds:uri="http://schemas.microsoft.com/sharepoint/v3/contenttype/forms"/>
+  </ds:schemaRefs>
+</ds:datastoreItem>
 </file>
 
-<file path=customXml/itemProps1.xml><?xml version="1.0" encoding="utf-8"?>
+<file path=customXml/itemProps4.xml><?xml version="1.0" encoding="utf-8"?>
 <ds:datastoreItem xmlns:ds="http://schemas.openxmlformats.org/officeDocument/2006/customXml" ds:itemID="{F475F2E2-67F2-47F0-A412-A896F736D22F}">
   <ds:schemaRefs>
     <ds:schemaRef ds:uri="http://schemas.microsoft.com/office/2006/metadata/contentType"/>
@@ -6736,31 +6870,4 @@
     <ds:schemaRef ds:uri="http://schemas.microsoft.com/internal/obd"/>
   </ds:schemaRefs>
 </ds:datastoreItem>
-</file>
-
-<file path=customXml/itemProps2.xml><?xml version="1.0" encoding="utf-8"?>
-<ds:datastoreItem xmlns:ds="http://schemas.openxmlformats.org/officeDocument/2006/customXml" ds:itemID="{8D9D84D8-2D2F-4DC4-A93D-919C34237140}">
-  <ds:schemaRefs>
-    <ds:schemaRef ds:uri="http://schemas.microsoft.com/sharepoint/v3/contenttype/forms"/>
-  </ds:schemaRefs>
-</ds:datastoreItem>
-</file>
-
-<file path=customXml/itemProps3.xml><?xml version="1.0" encoding="utf-8"?>
-<ds:datastoreItem xmlns:ds="http://schemas.openxmlformats.org/officeDocument/2006/customXml" ds:itemID="{ED64A034-5F71-460F-B8D2-7705D0E3A65B}">
-  <ds:schemaRefs>
-    <ds:schemaRef ds:uri="http://schemas.openxmlformats.org/officeDocument/2006/bibliography"/>
-  </ds:schemaRefs>
-</ds:datastoreItem>
-</file>
-
-<file path=customXml/itemProps4.xml><?xml version="1.0" encoding="utf-8"?>
-<ds:datastoreItem xmlns:ds="http://schemas.openxmlformats.org/officeDocument/2006/customXml" ds:itemID="{524B6230-BF42-4C4C-9E11-338ABA133D3E}">
-  <ds:schemaRefs>
-    <ds:schemaRef ds:uri="http://schemas.microsoft.com/office/2006/metadata/properties"/>
-    <ds:schemaRef ds:uri="http://schemas.microsoft.com/office/infopath/2007/PartnerControls"/>
-    <ds:schemaRef ds:uri="ff022ff6-5938-43c6-865a-12895569ea82"/>
-    <ds:schemaRef ds:uri="b91a040c-a534-41e9-b63b-274547577a02"/>
-  </ds:schemaRefs>
-</ds:datastoreItem>
 </file>
</xml_diff>